<commit_message>
Código de la exposición de programación ávida
Agrego el código de la exposición sobre programación ávida. El código es
una implementación del algoritmo de Dijkstra que busca rutas entre
servicios de transporte público del Distrito Federal. Es necesario
correr los scripts en una base de datos para su correcto funcionamiento.
</commit_message>
<xml_diff>
--- a/Extras/LevenshteinDistance/Transformación de cadenas.docx
+++ b/Extras/LevenshteinDistance/Transformación de cadenas.docx
@@ -38,12 +38,7 @@
         <w:t>, siempre buscando que la transformación se realice en el menor número de operaciones</w:t>
       </w:r>
       <w:r>
-        <w:t>, las operaciones cons</w:t>
-      </w:r>
-      <w:bookmarkStart w:id="0" w:name="_GoBack"/>
-      <w:bookmarkEnd w:id="0"/>
-      <w:r>
-        <w:t>ideradas para tal efecto son:</w:t>
+        <w:t>, las operaciones consideradas para tal efecto son:</w:t>
       </w:r>
     </w:p>
     <w:p>
@@ -221,7 +216,10 @@
         </w:drawing>
       </w:r>
     </w:p>
-    <w:p/>
+    <w:p>
+      <w:bookmarkStart w:id="0" w:name="_GoBack"/>
+      <w:bookmarkEnd w:id="0"/>
+    </w:p>
     <w:sectPr>
       <w:headerReference w:type="default" r:id="rId8"/>
       <w:footerReference w:type="default" r:id="rId9"/>
@@ -266,7 +264,14 @@
       <w:pStyle w:val="Piedepgina"/>
     </w:pPr>
     <w:r>
-      <w:t>Algoritmos de programación dinámica</w:t>
+      <w:t>Análisis de algoritmos</w:t>
+    </w:r>
+    <w:r>
+      <w:tab/>
+    </w:r>
+    <w:r>
+      <w:tab/>
+      <w:t>http://blog.fferegrino.org</w:t>
     </w:r>
   </w:p>
 </w:ftr>
@@ -926,6 +931,17 @@
     <w:uiPriority w:val="99"/>
     <w:rsid w:val="00AE5635"/>
   </w:style>
+  <w:style w:type="character" w:styleId="Hipervnculo">
+    <w:name w:val="Hyperlink"/>
+    <w:basedOn w:val="Fuentedeprrafopredeter"/>
+    <w:uiPriority w:val="99"/>
+    <w:unhideWhenUsed/>
+    <w:rsid w:val="00985199"/>
+    <w:rPr>
+      <w:color w:val="0563C1" w:themeColor="hyperlink"/>
+      <w:u w:val="single"/>
+    </w:rPr>
+  </w:style>
 </w:styles>
 </file>
 

</xml_diff>